<commit_message>
feature: comparison bar plot
</commit_message>
<xml_diff>
--- a/problem_description/Eksperyment.docx
+++ b/problem_description/Eksperyment.docx
@@ -1,6 +1,6 @@
 
 <file path=word/document.xml><?xml version="1.0" encoding="utf-8"?>
-<w:document xmlns:wpc="http://schemas.microsoft.com/office/word/2010/wordprocessingCanvas" xmlns:cx="http://schemas.microsoft.com/office/drawing/2014/chartex" xmlns:cx1="http://schemas.microsoft.com/office/drawing/2015/9/8/chartex" xmlns:cx2="http://schemas.microsoft.com/office/drawing/2015/10/21/chartex" xmlns:cx3="http://schemas.microsoft.com/office/drawing/2016/5/9/chartex" xmlns:cx4="http://schemas.microsoft.com/office/drawing/2016/5/10/chartex" xmlns:cx5="http://schemas.microsoft.com/office/drawing/2016/5/11/chartex" xmlns:cx6="http://schemas.microsoft.com/office/drawing/2016/5/12/chartex" xmlns:cx7="http://schemas.microsoft.com/office/drawing/2016/5/13/chartex" xmlns:cx8="http://schemas.microsoft.com/office/drawing/2016/5/14/chartex" xmlns:mc="http://schemas.openxmlformats.org/markup-compatibility/2006" xmlns:aink="http://schemas.microsoft.com/office/drawing/2016/ink" xmlns:am3d="http://schemas.microsoft.com/office/drawing/2017/model3d" xmlns:o="urn:schemas-microsoft-com:office:office" xmlns:oel="http://schemas.microsoft.com/office/2019/extlst" xmlns:r="http://schemas.openxmlformats.org/officeDocument/2006/relationships" xmlns:m="http://schemas.openxmlformats.org/officeDocument/2006/math" xmlns:v="urn:schemas-microsoft-com:vml" xmlns:wp14="http://schemas.microsoft.com/office/word/2010/wordprocessingDrawing" xmlns:wp="http://schemas.openxmlformats.org/drawingml/2006/wordprocessingDrawing" xmlns:w10="urn:schemas-microsoft-com:office:word" xmlns:w="http://schemas.openxmlformats.org/wordprocessingml/2006/main" xmlns:w14="http://schemas.microsoft.com/office/word/2010/wordml" xmlns:w15="http://schemas.microsoft.com/office/word/2012/wordml" xmlns:w16cex="http://schemas.microsoft.com/office/word/2018/wordml/cex" xmlns:w16cid="http://schemas.microsoft.com/office/word/2016/wordml/cid" xmlns:w16="http://schemas.microsoft.com/office/word/2018/wordml" xmlns:w16sdtdh="http://schemas.microsoft.com/office/word/2020/wordml/sdtdatahash" xmlns:w16se="http://schemas.microsoft.com/office/word/2015/wordml/symex" xmlns:wpg="http://schemas.microsoft.com/office/word/2010/wordprocessingGroup" xmlns:wpi="http://schemas.microsoft.com/office/word/2010/wordprocessingInk" xmlns:wne="http://schemas.microsoft.com/office/word/2006/wordml" xmlns:wps="http://schemas.microsoft.com/office/word/2010/wordprocessingShape" mc:Ignorable="w14 w15 w16se w16cid w16 w16cex w16sdtdh wp14">
+<w:document xmlns:wpc="http://schemas.microsoft.com/office/word/2010/wordprocessingCanvas" xmlns:cx="http://schemas.microsoft.com/office/drawing/2014/chartex" xmlns:cx1="http://schemas.microsoft.com/office/drawing/2015/9/8/chartex" xmlns:cx2="http://schemas.microsoft.com/office/drawing/2015/10/21/chartex" xmlns:cx3="http://schemas.microsoft.com/office/drawing/2016/5/9/chartex" xmlns:cx4="http://schemas.microsoft.com/office/drawing/2016/5/10/chartex" xmlns:cx5="http://schemas.microsoft.com/office/drawing/2016/5/11/chartex" xmlns:cx6="http://schemas.microsoft.com/office/drawing/2016/5/12/chartex" xmlns:cx7="http://schemas.microsoft.com/office/drawing/2016/5/13/chartex" xmlns:cx8="http://schemas.microsoft.com/office/drawing/2016/5/14/chartex" xmlns:mc="http://schemas.openxmlformats.org/markup-compatibility/2006" xmlns:aink="http://schemas.microsoft.com/office/drawing/2016/ink" xmlns:am3d="http://schemas.microsoft.com/office/drawing/2017/model3d" xmlns:o="urn:schemas-microsoft-com:office:office" xmlns:oel="http://schemas.microsoft.com/office/2019/extlst" xmlns:r="http://schemas.openxmlformats.org/officeDocument/2006/relationships" xmlns:m="http://schemas.openxmlformats.org/officeDocument/2006/math" xmlns:v="urn:schemas-microsoft-com:vml" xmlns:wp14="http://schemas.microsoft.com/office/word/2010/wordprocessingDrawing" xmlns:wp="http://schemas.openxmlformats.org/drawingml/2006/wordprocessingDrawing" xmlns:w10="urn:schemas-microsoft-com:office:word" xmlns:w="http://schemas.openxmlformats.org/wordprocessingml/2006/main" xmlns:w14="http://schemas.microsoft.com/office/word/2010/wordml" xmlns:w15="http://schemas.microsoft.com/office/word/2012/wordml" xmlns:w16cex="http://schemas.microsoft.com/office/word/2018/wordml/cex" xmlns:w16cid="http://schemas.microsoft.com/office/word/2016/wordml/cid" xmlns:w16="http://schemas.microsoft.com/office/word/2018/wordml" xmlns:w16du="http://schemas.microsoft.com/office/word/2023/wordml/word16du" xmlns:w16sdtdh="http://schemas.microsoft.com/office/word/2020/wordml/sdtdatahash" xmlns:w16se="http://schemas.microsoft.com/office/word/2015/wordml/symex" xmlns:wpg="http://schemas.microsoft.com/office/word/2010/wordprocessingGroup" xmlns:wpi="http://schemas.microsoft.com/office/word/2010/wordprocessingInk" xmlns:wne="http://schemas.microsoft.com/office/word/2006/wordml" xmlns:wps="http://schemas.microsoft.com/office/word/2010/wordprocessingShape" mc:Ignorable="w14 w15 w16se w16cid w16 w16cex w16sdtdh wp14">
   <w:body>
     <w:p>
       <w:pPr>
@@ -77,7 +77,19 @@
         <w:t xml:space="preserve">tej </w:t>
       </w:r>
       <w:r>
-        <w:t xml:space="preserve">wielkości żadna z 5 instancji nie posiada rozwiązania. Wzbudza to pewne wątpliwości co do poprawności generowania instancji, jednak zostało to szczegółowo zbadane i nie znaleziono nieprawidłowości w procedurze do generowania instancji. </w:t>
+        <w:t>wielkości żadna z 5 instancji nie posiada rozwiązania.</w:t>
+      </w:r>
+      <w:r>
+        <w:t xml:space="preserve"> Uzasadnienie tego zjawiska jest dosyć oczywiste. Wyobraźmy sobie, że mamy tylko dwa statki powietrzne i dwa możliwe manewry dla każdego z nich. Wtedy a naszej macierzy kolizji mogą wystąpić maksymalnie 4 konflikty i aby taki problem nie miał rozwiązania gęstość kolizji musiałaby wynosić 100% ! Jednak jeśli zwiększymy liczbę statków powietrznych do 3 nie zmieniając liczby dostępnych manewrów</w:t>
+      </w:r>
+      <w:r>
+        <w:t xml:space="preserve"> </w:t>
+      </w:r>
+      <w:r>
+        <w:t xml:space="preserve">to minimalna liczba kolizji potrzebna do tego aby problem nie posiadał rozwiązania nadal wynosi 4. Ta wartość nie zależy od liczby statków powietrznych, a jedynie od liczby dostępnych manewrów. Jednak zwiększając liczbę statków powietrznych do 3, liczba możliwych konfliktów w macierzy kolizji wynosi 12, zatem minimalna gęstość konfliktów, dla której jest niezerowe prawdopodobieństwo otrzymania instancji bez rozwiązania spadła do 1/3. (Wystarczą 4 kolizje z 12 możliwych). Widać zatem wyraźnie, że zwiększając liczbą statków powietrznych w problemie, a nie modyfikując pozostałych parametrów prawdopodobieństwo wystąpienia instancji bez rozwiązania dopuszczalnego rośnie. </w:t>
+      </w:r>
+      <w:r>
+        <w:t>Zwiększając liczbę statków powietrznych o 1 liczba potencjalnych konfliktów wzrasta o (n+1) / (n-1), gdzie n jest liczbą statków powietrznych przed inkrementacją, podczas, gdy minimalna liczba konfliktów potrzebna, aby uzyskać instancję bez rozwiązania dopuszczalnego pozostaje stała i wynosi m^2, gdzie m to liczba dopuszczalnych manewrów. Zatem, aby utrzymywać w przybliżeniu stała wartość instancji posiadających rozwiązanie należałoby zmniejszać gęstość konfliktów (n+1) / (n-1) razy.</w:t>
       </w:r>
     </w:p>
     <w:p>
@@ -104,7 +116,7 @@
         <w:t xml:space="preserve"> ,</w:t>
       </w:r>
       <w:r>
-        <w:t xml:space="preserve"> czas rozwiązania rośnie kwadratowo. Dopasowana funkcja kwadratowa dobrze odwzorowuje trend danych. Dodatkowo można spostrzec, że współczynniki tej paraboli są małe.</w:t>
+        <w:t xml:space="preserve"> czas rozwiązania rośnie kwadratowo. Dopasowana funkcja kwadratowa dobrze odwzorowuje trend danych. </w:t>
       </w:r>
     </w:p>
     <w:p>
@@ -125,27 +137,13 @@
     </w:p>
     <w:p>
       <w:r>
-        <w:t>W</w:t>
-      </w:r>
-      <w:r>
-        <w:t xml:space="preserve">ygenerowano po pięć instancji problemu dla każdej konfiguracji danych wejściowych problemu i obliczono średnie czasy obliczeń, a także ilość znalezionych rozwiązań. </w:t>
-      </w:r>
-    </w:p>
-    <w:p>
-      <w:r>
-        <w:t xml:space="preserve">W celu zbadania czasu rozwiązania w funkcji </w:t>
-      </w:r>
-      <w:r>
-        <w:t>liczby manewrów</w:t>
-      </w:r>
-      <w:r>
-        <w:t xml:space="preserve"> w problemie przyjęto stałą ilość </w:t>
-      </w:r>
-      <w:r>
-        <w:t xml:space="preserve">statków powietrznych </w:t>
-      </w:r>
-      <w:r>
-        <w:t xml:space="preserve">równą </w:t>
+        <w:lastRenderedPageBreak/>
+        <w:t xml:space="preserve">Wygenerowano po pięć instancji problemu dla każdej konfiguracji danych wejściowych problemu i obliczono średnie czasy obliczeń, a także ilość znalezionych rozwiązań. </w:t>
+      </w:r>
+    </w:p>
+    <w:p>
+      <w:r>
+        <w:t xml:space="preserve">W celu zbadania czasu rozwiązania w funkcji liczby manewrów w problemie przyjęto stałą ilość statków powietrznych równą </w:t>
       </w:r>
       <w:r>
         <w:t>2</w:t>
@@ -218,7 +216,6 @@
         </w:numPr>
       </w:pPr>
       <w:r>
-        <w:lastRenderedPageBreak/>
         <w:t xml:space="preserve">Zarówno jak w przypadku zwiększania wielkości instancji poprzez wzrost liczby samolotów, czas obliczeń rośnie kwadratowo, co jest widoczne po dobrym dopasowaniu się wielomianu stopnia drugiego do danych. </w:t>
       </w:r>
     </w:p>
@@ -364,6 +361,7 @@
         <w:pStyle w:val="Nagwek1"/>
       </w:pPr>
       <w:r>
+        <w:lastRenderedPageBreak/>
         <w:t>Wnioski Końcowe</w:t>
       </w:r>
     </w:p>
@@ -467,7 +465,7 @@
 </file>
 
 <file path=word/endnotes.xml><?xml version="1.0" encoding="utf-8"?>
-<w:endnotes xmlns:wpc="http://schemas.microsoft.com/office/word/2010/wordprocessingCanvas" xmlns:cx="http://schemas.microsoft.com/office/drawing/2014/chartex" xmlns:cx1="http://schemas.microsoft.com/office/drawing/2015/9/8/chartex" xmlns:cx2="http://schemas.microsoft.com/office/drawing/2015/10/21/chartex" xmlns:cx3="http://schemas.microsoft.com/office/drawing/2016/5/9/chartex" xmlns:cx4="http://schemas.microsoft.com/office/drawing/2016/5/10/chartex" xmlns:cx5="http://schemas.microsoft.com/office/drawing/2016/5/11/chartex" xmlns:cx6="http://schemas.microsoft.com/office/drawing/2016/5/12/chartex" xmlns:cx7="http://schemas.microsoft.com/office/drawing/2016/5/13/chartex" xmlns:cx8="http://schemas.microsoft.com/office/drawing/2016/5/14/chartex" xmlns:mc="http://schemas.openxmlformats.org/markup-compatibility/2006" xmlns:aink="http://schemas.microsoft.com/office/drawing/2016/ink" xmlns:am3d="http://schemas.microsoft.com/office/drawing/2017/model3d" xmlns:o="urn:schemas-microsoft-com:office:office" xmlns:oel="http://schemas.microsoft.com/office/2019/extlst" xmlns:r="http://schemas.openxmlformats.org/officeDocument/2006/relationships" xmlns:m="http://schemas.openxmlformats.org/officeDocument/2006/math" xmlns:v="urn:schemas-microsoft-com:vml" xmlns:wp14="http://schemas.microsoft.com/office/word/2010/wordprocessingDrawing" xmlns:wp="http://schemas.openxmlformats.org/drawingml/2006/wordprocessingDrawing" xmlns:w10="urn:schemas-microsoft-com:office:word" xmlns:w="http://schemas.openxmlformats.org/wordprocessingml/2006/main" xmlns:w14="http://schemas.microsoft.com/office/word/2010/wordml" xmlns:w15="http://schemas.microsoft.com/office/word/2012/wordml" xmlns:w16cex="http://schemas.microsoft.com/office/word/2018/wordml/cex" xmlns:w16cid="http://schemas.microsoft.com/office/word/2016/wordml/cid" xmlns:w16="http://schemas.microsoft.com/office/word/2018/wordml" xmlns:w16sdtdh="http://schemas.microsoft.com/office/word/2020/wordml/sdtdatahash" xmlns:w16se="http://schemas.microsoft.com/office/word/2015/wordml/symex" xmlns:wpg="http://schemas.microsoft.com/office/word/2010/wordprocessingGroup" xmlns:wpi="http://schemas.microsoft.com/office/word/2010/wordprocessingInk" xmlns:wne="http://schemas.microsoft.com/office/word/2006/wordml" xmlns:wps="http://schemas.microsoft.com/office/word/2010/wordprocessingShape" mc:Ignorable="w14 w15 w16se w16cid w16 w16cex w16sdtdh wp14">
+<w:endnotes xmlns:wpc="http://schemas.microsoft.com/office/word/2010/wordprocessingCanvas" xmlns:cx="http://schemas.microsoft.com/office/drawing/2014/chartex" xmlns:cx1="http://schemas.microsoft.com/office/drawing/2015/9/8/chartex" xmlns:cx2="http://schemas.microsoft.com/office/drawing/2015/10/21/chartex" xmlns:cx3="http://schemas.microsoft.com/office/drawing/2016/5/9/chartex" xmlns:cx4="http://schemas.microsoft.com/office/drawing/2016/5/10/chartex" xmlns:cx5="http://schemas.microsoft.com/office/drawing/2016/5/11/chartex" xmlns:cx6="http://schemas.microsoft.com/office/drawing/2016/5/12/chartex" xmlns:cx7="http://schemas.microsoft.com/office/drawing/2016/5/13/chartex" xmlns:cx8="http://schemas.microsoft.com/office/drawing/2016/5/14/chartex" xmlns:mc="http://schemas.openxmlformats.org/markup-compatibility/2006" xmlns:aink="http://schemas.microsoft.com/office/drawing/2016/ink" xmlns:am3d="http://schemas.microsoft.com/office/drawing/2017/model3d" xmlns:o="urn:schemas-microsoft-com:office:office" xmlns:oel="http://schemas.microsoft.com/office/2019/extlst" xmlns:r="http://schemas.openxmlformats.org/officeDocument/2006/relationships" xmlns:m="http://schemas.openxmlformats.org/officeDocument/2006/math" xmlns:v="urn:schemas-microsoft-com:vml" xmlns:wp14="http://schemas.microsoft.com/office/word/2010/wordprocessingDrawing" xmlns:wp="http://schemas.openxmlformats.org/drawingml/2006/wordprocessingDrawing" xmlns:w10="urn:schemas-microsoft-com:office:word" xmlns:w="http://schemas.openxmlformats.org/wordprocessingml/2006/main" xmlns:w14="http://schemas.microsoft.com/office/word/2010/wordml" xmlns:w15="http://schemas.microsoft.com/office/word/2012/wordml" xmlns:w16cex="http://schemas.microsoft.com/office/word/2018/wordml/cex" xmlns:w16cid="http://schemas.microsoft.com/office/word/2016/wordml/cid" xmlns:w16="http://schemas.microsoft.com/office/word/2018/wordml" xmlns:w16du="http://schemas.microsoft.com/office/word/2023/wordml/word16du" xmlns:w16sdtdh="http://schemas.microsoft.com/office/word/2020/wordml/sdtdatahash" xmlns:w16se="http://schemas.microsoft.com/office/word/2015/wordml/symex" xmlns:wpg="http://schemas.microsoft.com/office/word/2010/wordprocessingGroup" xmlns:wpi="http://schemas.microsoft.com/office/word/2010/wordprocessingInk" xmlns:wne="http://schemas.microsoft.com/office/word/2006/wordml" xmlns:wps="http://schemas.microsoft.com/office/word/2010/wordprocessingShape" mc:Ignorable="w14 w15 w16se w16cid w16 w16cex w16sdtdh wp14">
   <w:endnote w:type="separator" w:id="-1">
     <w:p>
       <w:pPr>
@@ -492,7 +490,7 @@
 </file>
 
 <file path=word/footer1.xml><?xml version="1.0" encoding="utf-8"?>
-<w:ftr xmlns:wpc="http://schemas.microsoft.com/office/word/2010/wordprocessingCanvas" xmlns:cx="http://schemas.microsoft.com/office/drawing/2014/chartex" xmlns:cx1="http://schemas.microsoft.com/office/drawing/2015/9/8/chartex" xmlns:cx2="http://schemas.microsoft.com/office/drawing/2015/10/21/chartex" xmlns:cx3="http://schemas.microsoft.com/office/drawing/2016/5/9/chartex" xmlns:cx4="http://schemas.microsoft.com/office/drawing/2016/5/10/chartex" xmlns:cx5="http://schemas.microsoft.com/office/drawing/2016/5/11/chartex" xmlns:cx6="http://schemas.microsoft.com/office/drawing/2016/5/12/chartex" xmlns:cx7="http://schemas.microsoft.com/office/drawing/2016/5/13/chartex" xmlns:cx8="http://schemas.microsoft.com/office/drawing/2016/5/14/chartex" xmlns:mc="http://schemas.openxmlformats.org/markup-compatibility/2006" xmlns:aink="http://schemas.microsoft.com/office/drawing/2016/ink" xmlns:am3d="http://schemas.microsoft.com/office/drawing/2017/model3d" xmlns:o="urn:schemas-microsoft-com:office:office" xmlns:oel="http://schemas.microsoft.com/office/2019/extlst" xmlns:r="http://schemas.openxmlformats.org/officeDocument/2006/relationships" xmlns:m="http://schemas.openxmlformats.org/officeDocument/2006/math" xmlns:v="urn:schemas-microsoft-com:vml" xmlns:wp14="http://schemas.microsoft.com/office/word/2010/wordprocessingDrawing" xmlns:wp="http://schemas.openxmlformats.org/drawingml/2006/wordprocessingDrawing" xmlns:w10="urn:schemas-microsoft-com:office:word" xmlns:w="http://schemas.openxmlformats.org/wordprocessingml/2006/main" xmlns:w14="http://schemas.microsoft.com/office/word/2010/wordml" xmlns:w15="http://schemas.microsoft.com/office/word/2012/wordml" xmlns:w16cex="http://schemas.microsoft.com/office/word/2018/wordml/cex" xmlns:w16cid="http://schemas.microsoft.com/office/word/2016/wordml/cid" xmlns:w16="http://schemas.microsoft.com/office/word/2018/wordml" xmlns:w16sdtdh="http://schemas.microsoft.com/office/word/2020/wordml/sdtdatahash" xmlns:w16se="http://schemas.microsoft.com/office/word/2015/wordml/symex" xmlns:wpg="http://schemas.microsoft.com/office/word/2010/wordprocessingGroup" xmlns:wpi="http://schemas.microsoft.com/office/word/2010/wordprocessingInk" xmlns:wne="http://schemas.microsoft.com/office/word/2006/wordml" xmlns:wps="http://schemas.microsoft.com/office/word/2010/wordprocessingShape" mc:Ignorable="w14 w15 w16se w16cid w16 w16cex w16sdtdh wp14">
+<w:ftr xmlns:wpc="http://schemas.microsoft.com/office/word/2010/wordprocessingCanvas" xmlns:cx="http://schemas.microsoft.com/office/drawing/2014/chartex" xmlns:cx1="http://schemas.microsoft.com/office/drawing/2015/9/8/chartex" xmlns:cx2="http://schemas.microsoft.com/office/drawing/2015/10/21/chartex" xmlns:cx3="http://schemas.microsoft.com/office/drawing/2016/5/9/chartex" xmlns:cx4="http://schemas.microsoft.com/office/drawing/2016/5/10/chartex" xmlns:cx5="http://schemas.microsoft.com/office/drawing/2016/5/11/chartex" xmlns:cx6="http://schemas.microsoft.com/office/drawing/2016/5/12/chartex" xmlns:cx7="http://schemas.microsoft.com/office/drawing/2016/5/13/chartex" xmlns:cx8="http://schemas.microsoft.com/office/drawing/2016/5/14/chartex" xmlns:mc="http://schemas.openxmlformats.org/markup-compatibility/2006" xmlns:aink="http://schemas.microsoft.com/office/drawing/2016/ink" xmlns:am3d="http://schemas.microsoft.com/office/drawing/2017/model3d" xmlns:o="urn:schemas-microsoft-com:office:office" xmlns:oel="http://schemas.microsoft.com/office/2019/extlst" xmlns:r="http://schemas.openxmlformats.org/officeDocument/2006/relationships" xmlns:m="http://schemas.openxmlformats.org/officeDocument/2006/math" xmlns:v="urn:schemas-microsoft-com:vml" xmlns:wp14="http://schemas.microsoft.com/office/word/2010/wordprocessingDrawing" xmlns:wp="http://schemas.openxmlformats.org/drawingml/2006/wordprocessingDrawing" xmlns:w10="urn:schemas-microsoft-com:office:word" xmlns:w="http://schemas.openxmlformats.org/wordprocessingml/2006/main" xmlns:w14="http://schemas.microsoft.com/office/word/2010/wordml" xmlns:w15="http://schemas.microsoft.com/office/word/2012/wordml" xmlns:w16cex="http://schemas.microsoft.com/office/word/2018/wordml/cex" xmlns:w16cid="http://schemas.microsoft.com/office/word/2016/wordml/cid" xmlns:w16="http://schemas.microsoft.com/office/word/2018/wordml" xmlns:w16du="http://schemas.microsoft.com/office/word/2023/wordml/word16du" xmlns:w16sdtdh="http://schemas.microsoft.com/office/word/2020/wordml/sdtdatahash" xmlns:w16se="http://schemas.microsoft.com/office/word/2015/wordml/symex" xmlns:wpg="http://schemas.microsoft.com/office/word/2010/wordprocessingGroup" xmlns:wpi="http://schemas.microsoft.com/office/word/2010/wordprocessingInk" xmlns:wne="http://schemas.microsoft.com/office/word/2006/wordml" xmlns:wps="http://schemas.microsoft.com/office/word/2010/wordprocessingShape" mc:Ignorable="w14 w15 w16se w16cid w16 w16cex w16sdtdh wp14">
   <w:p>
     <w:pPr>
       <w:pStyle w:val="Stopka"/>
@@ -502,7 +500,7 @@
 </file>
 
 <file path=word/footer2.xml><?xml version="1.0" encoding="utf-8"?>
-<w:ftr xmlns:wpc="http://schemas.microsoft.com/office/word/2010/wordprocessingCanvas" xmlns:cx="http://schemas.microsoft.com/office/drawing/2014/chartex" xmlns:cx1="http://schemas.microsoft.com/office/drawing/2015/9/8/chartex" xmlns:cx2="http://schemas.microsoft.com/office/drawing/2015/10/21/chartex" xmlns:cx3="http://schemas.microsoft.com/office/drawing/2016/5/9/chartex" xmlns:cx4="http://schemas.microsoft.com/office/drawing/2016/5/10/chartex" xmlns:cx5="http://schemas.microsoft.com/office/drawing/2016/5/11/chartex" xmlns:cx6="http://schemas.microsoft.com/office/drawing/2016/5/12/chartex" xmlns:cx7="http://schemas.microsoft.com/office/drawing/2016/5/13/chartex" xmlns:cx8="http://schemas.microsoft.com/office/drawing/2016/5/14/chartex" xmlns:mc="http://schemas.openxmlformats.org/markup-compatibility/2006" xmlns:aink="http://schemas.microsoft.com/office/drawing/2016/ink" xmlns:am3d="http://schemas.microsoft.com/office/drawing/2017/model3d" xmlns:o="urn:schemas-microsoft-com:office:office" xmlns:oel="http://schemas.microsoft.com/office/2019/extlst" xmlns:r="http://schemas.openxmlformats.org/officeDocument/2006/relationships" xmlns:m="http://schemas.openxmlformats.org/officeDocument/2006/math" xmlns:v="urn:schemas-microsoft-com:vml" xmlns:wp14="http://schemas.microsoft.com/office/word/2010/wordprocessingDrawing" xmlns:wp="http://schemas.openxmlformats.org/drawingml/2006/wordprocessingDrawing" xmlns:w10="urn:schemas-microsoft-com:office:word" xmlns:w="http://schemas.openxmlformats.org/wordprocessingml/2006/main" xmlns:w14="http://schemas.microsoft.com/office/word/2010/wordml" xmlns:w15="http://schemas.microsoft.com/office/word/2012/wordml" xmlns:w16cex="http://schemas.microsoft.com/office/word/2018/wordml/cex" xmlns:w16cid="http://schemas.microsoft.com/office/word/2016/wordml/cid" xmlns:w16="http://schemas.microsoft.com/office/word/2018/wordml" xmlns:w16sdtdh="http://schemas.microsoft.com/office/word/2020/wordml/sdtdatahash" xmlns:w16se="http://schemas.microsoft.com/office/word/2015/wordml/symex" xmlns:wpg="http://schemas.microsoft.com/office/word/2010/wordprocessingGroup" xmlns:wpi="http://schemas.microsoft.com/office/word/2010/wordprocessingInk" xmlns:wne="http://schemas.microsoft.com/office/word/2006/wordml" xmlns:wps="http://schemas.microsoft.com/office/word/2010/wordprocessingShape" mc:Ignorable="w14 w15 w16se w16cid w16 w16cex w16sdtdh wp14">
+<w:ftr xmlns:wpc="http://schemas.microsoft.com/office/word/2010/wordprocessingCanvas" xmlns:cx="http://schemas.microsoft.com/office/drawing/2014/chartex" xmlns:cx1="http://schemas.microsoft.com/office/drawing/2015/9/8/chartex" xmlns:cx2="http://schemas.microsoft.com/office/drawing/2015/10/21/chartex" xmlns:cx3="http://schemas.microsoft.com/office/drawing/2016/5/9/chartex" xmlns:cx4="http://schemas.microsoft.com/office/drawing/2016/5/10/chartex" xmlns:cx5="http://schemas.microsoft.com/office/drawing/2016/5/11/chartex" xmlns:cx6="http://schemas.microsoft.com/office/drawing/2016/5/12/chartex" xmlns:cx7="http://schemas.microsoft.com/office/drawing/2016/5/13/chartex" xmlns:cx8="http://schemas.microsoft.com/office/drawing/2016/5/14/chartex" xmlns:mc="http://schemas.openxmlformats.org/markup-compatibility/2006" xmlns:aink="http://schemas.microsoft.com/office/drawing/2016/ink" xmlns:am3d="http://schemas.microsoft.com/office/drawing/2017/model3d" xmlns:o="urn:schemas-microsoft-com:office:office" xmlns:oel="http://schemas.microsoft.com/office/2019/extlst" xmlns:r="http://schemas.openxmlformats.org/officeDocument/2006/relationships" xmlns:m="http://schemas.openxmlformats.org/officeDocument/2006/math" xmlns:v="urn:schemas-microsoft-com:vml" xmlns:wp14="http://schemas.microsoft.com/office/word/2010/wordprocessingDrawing" xmlns:wp="http://schemas.openxmlformats.org/drawingml/2006/wordprocessingDrawing" xmlns:w10="urn:schemas-microsoft-com:office:word" xmlns:w="http://schemas.openxmlformats.org/wordprocessingml/2006/main" xmlns:w14="http://schemas.microsoft.com/office/word/2010/wordml" xmlns:w15="http://schemas.microsoft.com/office/word/2012/wordml" xmlns:w16cex="http://schemas.microsoft.com/office/word/2018/wordml/cex" xmlns:w16cid="http://schemas.microsoft.com/office/word/2016/wordml/cid" xmlns:w16="http://schemas.microsoft.com/office/word/2018/wordml" xmlns:w16du="http://schemas.microsoft.com/office/word/2023/wordml/word16du" xmlns:w16sdtdh="http://schemas.microsoft.com/office/word/2020/wordml/sdtdatahash" xmlns:w16se="http://schemas.microsoft.com/office/word/2015/wordml/symex" xmlns:wpg="http://schemas.microsoft.com/office/word/2010/wordprocessingGroup" xmlns:wpi="http://schemas.microsoft.com/office/word/2010/wordprocessingInk" xmlns:wne="http://schemas.microsoft.com/office/word/2006/wordml" xmlns:wps="http://schemas.microsoft.com/office/word/2010/wordprocessingShape" mc:Ignorable="w14 w15 w16se w16cid w16 w16cex w16sdtdh wp14">
   <w:p>
     <w:pPr>
       <w:pStyle w:val="Stopka"/>
@@ -512,7 +510,7 @@
 </file>
 
 <file path=word/footer3.xml><?xml version="1.0" encoding="utf-8"?>
-<w:ftr xmlns:wpc="http://schemas.microsoft.com/office/word/2010/wordprocessingCanvas" xmlns:cx="http://schemas.microsoft.com/office/drawing/2014/chartex" xmlns:cx1="http://schemas.microsoft.com/office/drawing/2015/9/8/chartex" xmlns:cx2="http://schemas.microsoft.com/office/drawing/2015/10/21/chartex" xmlns:cx3="http://schemas.microsoft.com/office/drawing/2016/5/9/chartex" xmlns:cx4="http://schemas.microsoft.com/office/drawing/2016/5/10/chartex" xmlns:cx5="http://schemas.microsoft.com/office/drawing/2016/5/11/chartex" xmlns:cx6="http://schemas.microsoft.com/office/drawing/2016/5/12/chartex" xmlns:cx7="http://schemas.microsoft.com/office/drawing/2016/5/13/chartex" xmlns:cx8="http://schemas.microsoft.com/office/drawing/2016/5/14/chartex" xmlns:mc="http://schemas.openxmlformats.org/markup-compatibility/2006" xmlns:aink="http://schemas.microsoft.com/office/drawing/2016/ink" xmlns:am3d="http://schemas.microsoft.com/office/drawing/2017/model3d" xmlns:o="urn:schemas-microsoft-com:office:office" xmlns:oel="http://schemas.microsoft.com/office/2019/extlst" xmlns:r="http://schemas.openxmlformats.org/officeDocument/2006/relationships" xmlns:m="http://schemas.openxmlformats.org/officeDocument/2006/math" xmlns:v="urn:schemas-microsoft-com:vml" xmlns:wp14="http://schemas.microsoft.com/office/word/2010/wordprocessingDrawing" xmlns:wp="http://schemas.openxmlformats.org/drawingml/2006/wordprocessingDrawing" xmlns:w10="urn:schemas-microsoft-com:office:word" xmlns:w="http://schemas.openxmlformats.org/wordprocessingml/2006/main" xmlns:w14="http://schemas.microsoft.com/office/word/2010/wordml" xmlns:w15="http://schemas.microsoft.com/office/word/2012/wordml" xmlns:w16cex="http://schemas.microsoft.com/office/word/2018/wordml/cex" xmlns:w16cid="http://schemas.microsoft.com/office/word/2016/wordml/cid" xmlns:w16="http://schemas.microsoft.com/office/word/2018/wordml" xmlns:w16sdtdh="http://schemas.microsoft.com/office/word/2020/wordml/sdtdatahash" xmlns:w16se="http://schemas.microsoft.com/office/word/2015/wordml/symex" xmlns:wpg="http://schemas.microsoft.com/office/word/2010/wordprocessingGroup" xmlns:wpi="http://schemas.microsoft.com/office/word/2010/wordprocessingInk" xmlns:wne="http://schemas.microsoft.com/office/word/2006/wordml" xmlns:wps="http://schemas.microsoft.com/office/word/2010/wordprocessingShape" mc:Ignorable="w14 w15 w16se w16cid w16 w16cex w16sdtdh wp14">
+<w:ftr xmlns:wpc="http://schemas.microsoft.com/office/word/2010/wordprocessingCanvas" xmlns:cx="http://schemas.microsoft.com/office/drawing/2014/chartex" xmlns:cx1="http://schemas.microsoft.com/office/drawing/2015/9/8/chartex" xmlns:cx2="http://schemas.microsoft.com/office/drawing/2015/10/21/chartex" xmlns:cx3="http://schemas.microsoft.com/office/drawing/2016/5/9/chartex" xmlns:cx4="http://schemas.microsoft.com/office/drawing/2016/5/10/chartex" xmlns:cx5="http://schemas.microsoft.com/office/drawing/2016/5/11/chartex" xmlns:cx6="http://schemas.microsoft.com/office/drawing/2016/5/12/chartex" xmlns:cx7="http://schemas.microsoft.com/office/drawing/2016/5/13/chartex" xmlns:cx8="http://schemas.microsoft.com/office/drawing/2016/5/14/chartex" xmlns:mc="http://schemas.openxmlformats.org/markup-compatibility/2006" xmlns:aink="http://schemas.microsoft.com/office/drawing/2016/ink" xmlns:am3d="http://schemas.microsoft.com/office/drawing/2017/model3d" xmlns:o="urn:schemas-microsoft-com:office:office" xmlns:oel="http://schemas.microsoft.com/office/2019/extlst" xmlns:r="http://schemas.openxmlformats.org/officeDocument/2006/relationships" xmlns:m="http://schemas.openxmlformats.org/officeDocument/2006/math" xmlns:v="urn:schemas-microsoft-com:vml" xmlns:wp14="http://schemas.microsoft.com/office/word/2010/wordprocessingDrawing" xmlns:wp="http://schemas.openxmlformats.org/drawingml/2006/wordprocessingDrawing" xmlns:w10="urn:schemas-microsoft-com:office:word" xmlns:w="http://schemas.openxmlformats.org/wordprocessingml/2006/main" xmlns:w14="http://schemas.microsoft.com/office/word/2010/wordml" xmlns:w15="http://schemas.microsoft.com/office/word/2012/wordml" xmlns:w16cex="http://schemas.microsoft.com/office/word/2018/wordml/cex" xmlns:w16cid="http://schemas.microsoft.com/office/word/2016/wordml/cid" xmlns:w16="http://schemas.microsoft.com/office/word/2018/wordml" xmlns:w16du="http://schemas.microsoft.com/office/word/2023/wordml/word16du" xmlns:w16sdtdh="http://schemas.microsoft.com/office/word/2020/wordml/sdtdatahash" xmlns:w16se="http://schemas.microsoft.com/office/word/2015/wordml/symex" xmlns:wpg="http://schemas.microsoft.com/office/word/2010/wordprocessingGroup" xmlns:wpi="http://schemas.microsoft.com/office/word/2010/wordprocessingInk" xmlns:wne="http://schemas.microsoft.com/office/word/2006/wordml" xmlns:wps="http://schemas.microsoft.com/office/word/2010/wordprocessingShape" mc:Ignorable="w14 w15 w16se w16cid w16 w16cex w16sdtdh wp14">
   <w:p>
     <w:pPr>
       <w:pStyle w:val="Stopka"/>
@@ -522,7 +520,7 @@
 </file>
 
 <file path=word/footnotes.xml><?xml version="1.0" encoding="utf-8"?>
-<w:footnotes xmlns:wpc="http://schemas.microsoft.com/office/word/2010/wordprocessingCanvas" xmlns:cx="http://schemas.microsoft.com/office/drawing/2014/chartex" xmlns:cx1="http://schemas.microsoft.com/office/drawing/2015/9/8/chartex" xmlns:cx2="http://schemas.microsoft.com/office/drawing/2015/10/21/chartex" xmlns:cx3="http://schemas.microsoft.com/office/drawing/2016/5/9/chartex" xmlns:cx4="http://schemas.microsoft.com/office/drawing/2016/5/10/chartex" xmlns:cx5="http://schemas.microsoft.com/office/drawing/2016/5/11/chartex" xmlns:cx6="http://schemas.microsoft.com/office/drawing/2016/5/12/chartex" xmlns:cx7="http://schemas.microsoft.com/office/drawing/2016/5/13/chartex" xmlns:cx8="http://schemas.microsoft.com/office/drawing/2016/5/14/chartex" xmlns:mc="http://schemas.openxmlformats.org/markup-compatibility/2006" xmlns:aink="http://schemas.microsoft.com/office/drawing/2016/ink" xmlns:am3d="http://schemas.microsoft.com/office/drawing/2017/model3d" xmlns:o="urn:schemas-microsoft-com:office:office" xmlns:oel="http://schemas.microsoft.com/office/2019/extlst" xmlns:r="http://schemas.openxmlformats.org/officeDocument/2006/relationships" xmlns:m="http://schemas.openxmlformats.org/officeDocument/2006/math" xmlns:v="urn:schemas-microsoft-com:vml" xmlns:wp14="http://schemas.microsoft.com/office/word/2010/wordprocessingDrawing" xmlns:wp="http://schemas.openxmlformats.org/drawingml/2006/wordprocessingDrawing" xmlns:w10="urn:schemas-microsoft-com:office:word" xmlns:w="http://schemas.openxmlformats.org/wordprocessingml/2006/main" xmlns:w14="http://schemas.microsoft.com/office/word/2010/wordml" xmlns:w15="http://schemas.microsoft.com/office/word/2012/wordml" xmlns:w16cex="http://schemas.microsoft.com/office/word/2018/wordml/cex" xmlns:w16cid="http://schemas.microsoft.com/office/word/2016/wordml/cid" xmlns:w16="http://schemas.microsoft.com/office/word/2018/wordml" xmlns:w16sdtdh="http://schemas.microsoft.com/office/word/2020/wordml/sdtdatahash" xmlns:w16se="http://schemas.microsoft.com/office/word/2015/wordml/symex" xmlns:wpg="http://schemas.microsoft.com/office/word/2010/wordprocessingGroup" xmlns:wpi="http://schemas.microsoft.com/office/word/2010/wordprocessingInk" xmlns:wne="http://schemas.microsoft.com/office/word/2006/wordml" xmlns:wps="http://schemas.microsoft.com/office/word/2010/wordprocessingShape" mc:Ignorable="w14 w15 w16se w16cid w16 w16cex w16sdtdh wp14">
+<w:footnotes xmlns:wpc="http://schemas.microsoft.com/office/word/2010/wordprocessingCanvas" xmlns:cx="http://schemas.microsoft.com/office/drawing/2014/chartex" xmlns:cx1="http://schemas.microsoft.com/office/drawing/2015/9/8/chartex" xmlns:cx2="http://schemas.microsoft.com/office/drawing/2015/10/21/chartex" xmlns:cx3="http://schemas.microsoft.com/office/drawing/2016/5/9/chartex" xmlns:cx4="http://schemas.microsoft.com/office/drawing/2016/5/10/chartex" xmlns:cx5="http://schemas.microsoft.com/office/drawing/2016/5/11/chartex" xmlns:cx6="http://schemas.microsoft.com/office/drawing/2016/5/12/chartex" xmlns:cx7="http://schemas.microsoft.com/office/drawing/2016/5/13/chartex" xmlns:cx8="http://schemas.microsoft.com/office/drawing/2016/5/14/chartex" xmlns:mc="http://schemas.openxmlformats.org/markup-compatibility/2006" xmlns:aink="http://schemas.microsoft.com/office/drawing/2016/ink" xmlns:am3d="http://schemas.microsoft.com/office/drawing/2017/model3d" xmlns:o="urn:schemas-microsoft-com:office:office" xmlns:oel="http://schemas.microsoft.com/office/2019/extlst" xmlns:r="http://schemas.openxmlformats.org/officeDocument/2006/relationships" xmlns:m="http://schemas.openxmlformats.org/officeDocument/2006/math" xmlns:v="urn:schemas-microsoft-com:vml" xmlns:wp14="http://schemas.microsoft.com/office/word/2010/wordprocessingDrawing" xmlns:wp="http://schemas.openxmlformats.org/drawingml/2006/wordprocessingDrawing" xmlns:w10="urn:schemas-microsoft-com:office:word" xmlns:w="http://schemas.openxmlformats.org/wordprocessingml/2006/main" xmlns:w14="http://schemas.microsoft.com/office/word/2010/wordml" xmlns:w15="http://schemas.microsoft.com/office/word/2012/wordml" xmlns:w16cex="http://schemas.microsoft.com/office/word/2018/wordml/cex" xmlns:w16cid="http://schemas.microsoft.com/office/word/2016/wordml/cid" xmlns:w16="http://schemas.microsoft.com/office/word/2018/wordml" xmlns:w16du="http://schemas.microsoft.com/office/word/2023/wordml/word16du" xmlns:w16sdtdh="http://schemas.microsoft.com/office/word/2020/wordml/sdtdatahash" xmlns:w16se="http://schemas.microsoft.com/office/word/2015/wordml/symex" xmlns:wpg="http://schemas.microsoft.com/office/word/2010/wordprocessingGroup" xmlns:wpi="http://schemas.microsoft.com/office/word/2010/wordprocessingInk" xmlns:wne="http://schemas.microsoft.com/office/word/2006/wordml" xmlns:wps="http://schemas.microsoft.com/office/word/2010/wordprocessingShape" mc:Ignorable="w14 w15 w16se w16cid w16 w16cex w16sdtdh wp14">
   <w:footnote w:type="separator" w:id="-1">
     <w:p>
       <w:pPr>
@@ -547,7 +545,7 @@
 </file>
 
 <file path=word/header1.xml><?xml version="1.0" encoding="utf-8"?>
-<w:hdr xmlns:wpc="http://schemas.microsoft.com/office/word/2010/wordprocessingCanvas" xmlns:cx="http://schemas.microsoft.com/office/drawing/2014/chartex" xmlns:cx1="http://schemas.microsoft.com/office/drawing/2015/9/8/chartex" xmlns:cx2="http://schemas.microsoft.com/office/drawing/2015/10/21/chartex" xmlns:cx3="http://schemas.microsoft.com/office/drawing/2016/5/9/chartex" xmlns:cx4="http://schemas.microsoft.com/office/drawing/2016/5/10/chartex" xmlns:cx5="http://schemas.microsoft.com/office/drawing/2016/5/11/chartex" xmlns:cx6="http://schemas.microsoft.com/office/drawing/2016/5/12/chartex" xmlns:cx7="http://schemas.microsoft.com/office/drawing/2016/5/13/chartex" xmlns:cx8="http://schemas.microsoft.com/office/drawing/2016/5/14/chartex" xmlns:mc="http://schemas.openxmlformats.org/markup-compatibility/2006" xmlns:aink="http://schemas.microsoft.com/office/drawing/2016/ink" xmlns:am3d="http://schemas.microsoft.com/office/drawing/2017/model3d" xmlns:o="urn:schemas-microsoft-com:office:office" xmlns:oel="http://schemas.microsoft.com/office/2019/extlst" xmlns:r="http://schemas.openxmlformats.org/officeDocument/2006/relationships" xmlns:m="http://schemas.openxmlformats.org/officeDocument/2006/math" xmlns:v="urn:schemas-microsoft-com:vml" xmlns:wp14="http://schemas.microsoft.com/office/word/2010/wordprocessingDrawing" xmlns:wp="http://schemas.openxmlformats.org/drawingml/2006/wordprocessingDrawing" xmlns:w10="urn:schemas-microsoft-com:office:word" xmlns:w="http://schemas.openxmlformats.org/wordprocessingml/2006/main" xmlns:w14="http://schemas.microsoft.com/office/word/2010/wordml" xmlns:w15="http://schemas.microsoft.com/office/word/2012/wordml" xmlns:w16cex="http://schemas.microsoft.com/office/word/2018/wordml/cex" xmlns:w16cid="http://schemas.microsoft.com/office/word/2016/wordml/cid" xmlns:w16="http://schemas.microsoft.com/office/word/2018/wordml" xmlns:w16sdtdh="http://schemas.microsoft.com/office/word/2020/wordml/sdtdatahash" xmlns:w16se="http://schemas.microsoft.com/office/word/2015/wordml/symex" xmlns:wpg="http://schemas.microsoft.com/office/word/2010/wordprocessingGroup" xmlns:wpi="http://schemas.microsoft.com/office/word/2010/wordprocessingInk" xmlns:wne="http://schemas.microsoft.com/office/word/2006/wordml" xmlns:wps="http://schemas.microsoft.com/office/word/2010/wordprocessingShape" mc:Ignorable="w14 w15 w16se w16cid w16 w16cex w16sdtdh wp14">
+<w:hdr xmlns:wpc="http://schemas.microsoft.com/office/word/2010/wordprocessingCanvas" xmlns:cx="http://schemas.microsoft.com/office/drawing/2014/chartex" xmlns:cx1="http://schemas.microsoft.com/office/drawing/2015/9/8/chartex" xmlns:cx2="http://schemas.microsoft.com/office/drawing/2015/10/21/chartex" xmlns:cx3="http://schemas.microsoft.com/office/drawing/2016/5/9/chartex" xmlns:cx4="http://schemas.microsoft.com/office/drawing/2016/5/10/chartex" xmlns:cx5="http://schemas.microsoft.com/office/drawing/2016/5/11/chartex" xmlns:cx6="http://schemas.microsoft.com/office/drawing/2016/5/12/chartex" xmlns:cx7="http://schemas.microsoft.com/office/drawing/2016/5/13/chartex" xmlns:cx8="http://schemas.microsoft.com/office/drawing/2016/5/14/chartex" xmlns:mc="http://schemas.openxmlformats.org/markup-compatibility/2006" xmlns:aink="http://schemas.microsoft.com/office/drawing/2016/ink" xmlns:am3d="http://schemas.microsoft.com/office/drawing/2017/model3d" xmlns:o="urn:schemas-microsoft-com:office:office" xmlns:oel="http://schemas.microsoft.com/office/2019/extlst" xmlns:r="http://schemas.openxmlformats.org/officeDocument/2006/relationships" xmlns:m="http://schemas.openxmlformats.org/officeDocument/2006/math" xmlns:v="urn:schemas-microsoft-com:vml" xmlns:wp14="http://schemas.microsoft.com/office/word/2010/wordprocessingDrawing" xmlns:wp="http://schemas.openxmlformats.org/drawingml/2006/wordprocessingDrawing" xmlns:w10="urn:schemas-microsoft-com:office:word" xmlns:w="http://schemas.openxmlformats.org/wordprocessingml/2006/main" xmlns:w14="http://schemas.microsoft.com/office/word/2010/wordml" xmlns:w15="http://schemas.microsoft.com/office/word/2012/wordml" xmlns:w16cex="http://schemas.microsoft.com/office/word/2018/wordml/cex" xmlns:w16cid="http://schemas.microsoft.com/office/word/2016/wordml/cid" xmlns:w16="http://schemas.microsoft.com/office/word/2018/wordml" xmlns:w16du="http://schemas.microsoft.com/office/word/2023/wordml/word16du" xmlns:w16sdtdh="http://schemas.microsoft.com/office/word/2020/wordml/sdtdatahash" xmlns:w16se="http://schemas.microsoft.com/office/word/2015/wordml/symex" xmlns:wpg="http://schemas.microsoft.com/office/word/2010/wordprocessingGroup" xmlns:wpi="http://schemas.microsoft.com/office/word/2010/wordprocessingInk" xmlns:wne="http://schemas.microsoft.com/office/word/2006/wordml" xmlns:wps="http://schemas.microsoft.com/office/word/2010/wordprocessingShape" mc:Ignorable="w14 w15 w16se w16cid w16 w16cex w16sdtdh wp14">
   <w:p>
     <w:pPr>
       <w:pStyle w:val="Nagwek"/>
@@ -557,7 +555,7 @@
 </file>
 
 <file path=word/header2.xml><?xml version="1.0" encoding="utf-8"?>
-<w:hdr xmlns:wpc="http://schemas.microsoft.com/office/word/2010/wordprocessingCanvas" xmlns:cx="http://schemas.microsoft.com/office/drawing/2014/chartex" xmlns:cx1="http://schemas.microsoft.com/office/drawing/2015/9/8/chartex" xmlns:cx2="http://schemas.microsoft.com/office/drawing/2015/10/21/chartex" xmlns:cx3="http://schemas.microsoft.com/office/drawing/2016/5/9/chartex" xmlns:cx4="http://schemas.microsoft.com/office/drawing/2016/5/10/chartex" xmlns:cx5="http://schemas.microsoft.com/office/drawing/2016/5/11/chartex" xmlns:cx6="http://schemas.microsoft.com/office/drawing/2016/5/12/chartex" xmlns:cx7="http://schemas.microsoft.com/office/drawing/2016/5/13/chartex" xmlns:cx8="http://schemas.microsoft.com/office/drawing/2016/5/14/chartex" xmlns:mc="http://schemas.openxmlformats.org/markup-compatibility/2006" xmlns:aink="http://schemas.microsoft.com/office/drawing/2016/ink" xmlns:am3d="http://schemas.microsoft.com/office/drawing/2017/model3d" xmlns:o="urn:schemas-microsoft-com:office:office" xmlns:oel="http://schemas.microsoft.com/office/2019/extlst" xmlns:r="http://schemas.openxmlformats.org/officeDocument/2006/relationships" xmlns:m="http://schemas.openxmlformats.org/officeDocument/2006/math" xmlns:v="urn:schemas-microsoft-com:vml" xmlns:wp14="http://schemas.microsoft.com/office/word/2010/wordprocessingDrawing" xmlns:wp="http://schemas.openxmlformats.org/drawingml/2006/wordprocessingDrawing" xmlns:w10="urn:schemas-microsoft-com:office:word" xmlns:w="http://schemas.openxmlformats.org/wordprocessingml/2006/main" xmlns:w14="http://schemas.microsoft.com/office/word/2010/wordml" xmlns:w15="http://schemas.microsoft.com/office/word/2012/wordml" xmlns:w16cex="http://schemas.microsoft.com/office/word/2018/wordml/cex" xmlns:w16cid="http://schemas.microsoft.com/office/word/2016/wordml/cid" xmlns:w16="http://schemas.microsoft.com/office/word/2018/wordml" xmlns:w16sdtdh="http://schemas.microsoft.com/office/word/2020/wordml/sdtdatahash" xmlns:w16se="http://schemas.microsoft.com/office/word/2015/wordml/symex" xmlns:wpg="http://schemas.microsoft.com/office/word/2010/wordprocessingGroup" xmlns:wpi="http://schemas.microsoft.com/office/word/2010/wordprocessingInk" xmlns:wne="http://schemas.microsoft.com/office/word/2006/wordml" xmlns:wps="http://schemas.microsoft.com/office/word/2010/wordprocessingShape" mc:Ignorable="w14 w15 w16se w16cid w16 w16cex w16sdtdh wp14">
+<w:hdr xmlns:wpc="http://schemas.microsoft.com/office/word/2010/wordprocessingCanvas" xmlns:cx="http://schemas.microsoft.com/office/drawing/2014/chartex" xmlns:cx1="http://schemas.microsoft.com/office/drawing/2015/9/8/chartex" xmlns:cx2="http://schemas.microsoft.com/office/drawing/2015/10/21/chartex" xmlns:cx3="http://schemas.microsoft.com/office/drawing/2016/5/9/chartex" xmlns:cx4="http://schemas.microsoft.com/office/drawing/2016/5/10/chartex" xmlns:cx5="http://schemas.microsoft.com/office/drawing/2016/5/11/chartex" xmlns:cx6="http://schemas.microsoft.com/office/drawing/2016/5/12/chartex" xmlns:cx7="http://schemas.microsoft.com/office/drawing/2016/5/13/chartex" xmlns:cx8="http://schemas.microsoft.com/office/drawing/2016/5/14/chartex" xmlns:mc="http://schemas.openxmlformats.org/markup-compatibility/2006" xmlns:aink="http://schemas.microsoft.com/office/drawing/2016/ink" xmlns:am3d="http://schemas.microsoft.com/office/drawing/2017/model3d" xmlns:o="urn:schemas-microsoft-com:office:office" xmlns:oel="http://schemas.microsoft.com/office/2019/extlst" xmlns:r="http://schemas.openxmlformats.org/officeDocument/2006/relationships" xmlns:m="http://schemas.openxmlformats.org/officeDocument/2006/math" xmlns:v="urn:schemas-microsoft-com:vml" xmlns:wp14="http://schemas.microsoft.com/office/word/2010/wordprocessingDrawing" xmlns:wp="http://schemas.openxmlformats.org/drawingml/2006/wordprocessingDrawing" xmlns:w10="urn:schemas-microsoft-com:office:word" xmlns:w="http://schemas.openxmlformats.org/wordprocessingml/2006/main" xmlns:w14="http://schemas.microsoft.com/office/word/2010/wordml" xmlns:w15="http://schemas.microsoft.com/office/word/2012/wordml" xmlns:w16cex="http://schemas.microsoft.com/office/word/2018/wordml/cex" xmlns:w16cid="http://schemas.microsoft.com/office/word/2016/wordml/cid" xmlns:w16="http://schemas.microsoft.com/office/word/2018/wordml" xmlns:w16du="http://schemas.microsoft.com/office/word/2023/wordml/word16du" xmlns:w16sdtdh="http://schemas.microsoft.com/office/word/2020/wordml/sdtdatahash" xmlns:w16se="http://schemas.microsoft.com/office/word/2015/wordml/symex" xmlns:wpg="http://schemas.microsoft.com/office/word/2010/wordprocessingGroup" xmlns:wpi="http://schemas.microsoft.com/office/word/2010/wordprocessingInk" xmlns:wne="http://schemas.microsoft.com/office/word/2006/wordml" xmlns:wps="http://schemas.microsoft.com/office/word/2010/wordprocessingShape" mc:Ignorable="w14 w15 w16se w16cid w16 w16cex w16sdtdh wp14">
   <w:p>
     <w:pPr>
       <w:pStyle w:val="Nagwek"/>
@@ -567,7 +565,7 @@
 </file>
 
 <file path=word/header3.xml><?xml version="1.0" encoding="utf-8"?>
-<w:hdr xmlns:wpc="http://schemas.microsoft.com/office/word/2010/wordprocessingCanvas" xmlns:cx="http://schemas.microsoft.com/office/drawing/2014/chartex" xmlns:cx1="http://schemas.microsoft.com/office/drawing/2015/9/8/chartex" xmlns:cx2="http://schemas.microsoft.com/office/drawing/2015/10/21/chartex" xmlns:cx3="http://schemas.microsoft.com/office/drawing/2016/5/9/chartex" xmlns:cx4="http://schemas.microsoft.com/office/drawing/2016/5/10/chartex" xmlns:cx5="http://schemas.microsoft.com/office/drawing/2016/5/11/chartex" xmlns:cx6="http://schemas.microsoft.com/office/drawing/2016/5/12/chartex" xmlns:cx7="http://schemas.microsoft.com/office/drawing/2016/5/13/chartex" xmlns:cx8="http://schemas.microsoft.com/office/drawing/2016/5/14/chartex" xmlns:mc="http://schemas.openxmlformats.org/markup-compatibility/2006" xmlns:aink="http://schemas.microsoft.com/office/drawing/2016/ink" xmlns:am3d="http://schemas.microsoft.com/office/drawing/2017/model3d" xmlns:o="urn:schemas-microsoft-com:office:office" xmlns:oel="http://schemas.microsoft.com/office/2019/extlst" xmlns:r="http://schemas.openxmlformats.org/officeDocument/2006/relationships" xmlns:m="http://schemas.openxmlformats.org/officeDocument/2006/math" xmlns:v="urn:schemas-microsoft-com:vml" xmlns:wp14="http://schemas.microsoft.com/office/word/2010/wordprocessingDrawing" xmlns:wp="http://schemas.openxmlformats.org/drawingml/2006/wordprocessingDrawing" xmlns:w10="urn:schemas-microsoft-com:office:word" xmlns:w="http://schemas.openxmlformats.org/wordprocessingml/2006/main" xmlns:w14="http://schemas.microsoft.com/office/word/2010/wordml" xmlns:w15="http://schemas.microsoft.com/office/word/2012/wordml" xmlns:w16cex="http://schemas.microsoft.com/office/word/2018/wordml/cex" xmlns:w16cid="http://schemas.microsoft.com/office/word/2016/wordml/cid" xmlns:w16="http://schemas.microsoft.com/office/word/2018/wordml" xmlns:w16sdtdh="http://schemas.microsoft.com/office/word/2020/wordml/sdtdatahash" xmlns:w16se="http://schemas.microsoft.com/office/word/2015/wordml/symex" xmlns:wpg="http://schemas.microsoft.com/office/word/2010/wordprocessingGroup" xmlns:wpi="http://schemas.microsoft.com/office/word/2010/wordprocessingInk" xmlns:wne="http://schemas.microsoft.com/office/word/2006/wordml" xmlns:wps="http://schemas.microsoft.com/office/word/2010/wordprocessingShape" mc:Ignorable="w14 w15 w16se w16cid w16 w16cex w16sdtdh wp14">
+<w:hdr xmlns:wpc="http://schemas.microsoft.com/office/word/2010/wordprocessingCanvas" xmlns:cx="http://schemas.microsoft.com/office/drawing/2014/chartex" xmlns:cx1="http://schemas.microsoft.com/office/drawing/2015/9/8/chartex" xmlns:cx2="http://schemas.microsoft.com/office/drawing/2015/10/21/chartex" xmlns:cx3="http://schemas.microsoft.com/office/drawing/2016/5/9/chartex" xmlns:cx4="http://schemas.microsoft.com/office/drawing/2016/5/10/chartex" xmlns:cx5="http://schemas.microsoft.com/office/drawing/2016/5/11/chartex" xmlns:cx6="http://schemas.microsoft.com/office/drawing/2016/5/12/chartex" xmlns:cx7="http://schemas.microsoft.com/office/drawing/2016/5/13/chartex" xmlns:cx8="http://schemas.microsoft.com/office/drawing/2016/5/14/chartex" xmlns:mc="http://schemas.openxmlformats.org/markup-compatibility/2006" xmlns:aink="http://schemas.microsoft.com/office/drawing/2016/ink" xmlns:am3d="http://schemas.microsoft.com/office/drawing/2017/model3d" xmlns:o="urn:schemas-microsoft-com:office:office" xmlns:oel="http://schemas.microsoft.com/office/2019/extlst" xmlns:r="http://schemas.openxmlformats.org/officeDocument/2006/relationships" xmlns:m="http://schemas.openxmlformats.org/officeDocument/2006/math" xmlns:v="urn:schemas-microsoft-com:vml" xmlns:wp14="http://schemas.microsoft.com/office/word/2010/wordprocessingDrawing" xmlns:wp="http://schemas.openxmlformats.org/drawingml/2006/wordprocessingDrawing" xmlns:w10="urn:schemas-microsoft-com:office:word" xmlns:w="http://schemas.openxmlformats.org/wordprocessingml/2006/main" xmlns:w14="http://schemas.microsoft.com/office/word/2010/wordml" xmlns:w15="http://schemas.microsoft.com/office/word/2012/wordml" xmlns:w16cex="http://schemas.microsoft.com/office/word/2018/wordml/cex" xmlns:w16cid="http://schemas.microsoft.com/office/word/2016/wordml/cid" xmlns:w16="http://schemas.microsoft.com/office/word/2018/wordml" xmlns:w16du="http://schemas.microsoft.com/office/word/2023/wordml/word16du" xmlns:w16sdtdh="http://schemas.microsoft.com/office/word/2020/wordml/sdtdatahash" xmlns:w16se="http://schemas.microsoft.com/office/word/2015/wordml/symex" xmlns:wpg="http://schemas.microsoft.com/office/word/2010/wordprocessingGroup" xmlns:wpi="http://schemas.microsoft.com/office/word/2010/wordprocessingInk" xmlns:wne="http://schemas.microsoft.com/office/word/2006/wordml" xmlns:wps="http://schemas.microsoft.com/office/word/2010/wordprocessingShape" mc:Ignorable="w14 w15 w16se w16cid w16 w16cex w16sdtdh wp14">
   <w:p>
     <w:pPr>
       <w:pStyle w:val="Nagwek"/>
@@ -577,7 +575,7 @@
 </file>
 
 <file path=word/numbering.xml><?xml version="1.0" encoding="utf-8"?>
-<w:numbering xmlns:wpc="http://schemas.microsoft.com/office/word/2010/wordprocessingCanvas" xmlns:cx="http://schemas.microsoft.com/office/drawing/2014/chartex" xmlns:cx1="http://schemas.microsoft.com/office/drawing/2015/9/8/chartex" xmlns:cx2="http://schemas.microsoft.com/office/drawing/2015/10/21/chartex" xmlns:cx3="http://schemas.microsoft.com/office/drawing/2016/5/9/chartex" xmlns:cx4="http://schemas.microsoft.com/office/drawing/2016/5/10/chartex" xmlns:cx5="http://schemas.microsoft.com/office/drawing/2016/5/11/chartex" xmlns:cx6="http://schemas.microsoft.com/office/drawing/2016/5/12/chartex" xmlns:cx7="http://schemas.microsoft.com/office/drawing/2016/5/13/chartex" xmlns:cx8="http://schemas.microsoft.com/office/drawing/2016/5/14/chartex" xmlns:mc="http://schemas.openxmlformats.org/markup-compatibility/2006" xmlns:aink="http://schemas.microsoft.com/office/drawing/2016/ink" xmlns:am3d="http://schemas.microsoft.com/office/drawing/2017/model3d" xmlns:o="urn:schemas-microsoft-com:office:office" xmlns:oel="http://schemas.microsoft.com/office/2019/extlst" xmlns:r="http://schemas.openxmlformats.org/officeDocument/2006/relationships" xmlns:m="http://schemas.openxmlformats.org/officeDocument/2006/math" xmlns:v="urn:schemas-microsoft-com:vml" xmlns:wp14="http://schemas.microsoft.com/office/word/2010/wordprocessingDrawing" xmlns:wp="http://schemas.openxmlformats.org/drawingml/2006/wordprocessingDrawing" xmlns:w10="urn:schemas-microsoft-com:office:word" xmlns:w="http://schemas.openxmlformats.org/wordprocessingml/2006/main" xmlns:w14="http://schemas.microsoft.com/office/word/2010/wordml" xmlns:w15="http://schemas.microsoft.com/office/word/2012/wordml" xmlns:w16cex="http://schemas.microsoft.com/office/word/2018/wordml/cex" xmlns:w16cid="http://schemas.microsoft.com/office/word/2016/wordml/cid" xmlns:w16="http://schemas.microsoft.com/office/word/2018/wordml" xmlns:w16sdtdh="http://schemas.microsoft.com/office/word/2020/wordml/sdtdatahash" xmlns:w16se="http://schemas.microsoft.com/office/word/2015/wordml/symex" xmlns:wpg="http://schemas.microsoft.com/office/word/2010/wordprocessingGroup" xmlns:wpi="http://schemas.microsoft.com/office/word/2010/wordprocessingInk" xmlns:wne="http://schemas.microsoft.com/office/word/2006/wordml" xmlns:wps="http://schemas.microsoft.com/office/word/2010/wordprocessingShape" mc:Ignorable="w14 w15 w16se w16cid w16 w16cex w16sdtdh wp14">
+<w:numbering xmlns:wpc="http://schemas.microsoft.com/office/word/2010/wordprocessingCanvas" xmlns:cx="http://schemas.microsoft.com/office/drawing/2014/chartex" xmlns:cx1="http://schemas.microsoft.com/office/drawing/2015/9/8/chartex" xmlns:cx2="http://schemas.microsoft.com/office/drawing/2015/10/21/chartex" xmlns:cx3="http://schemas.microsoft.com/office/drawing/2016/5/9/chartex" xmlns:cx4="http://schemas.microsoft.com/office/drawing/2016/5/10/chartex" xmlns:cx5="http://schemas.microsoft.com/office/drawing/2016/5/11/chartex" xmlns:cx6="http://schemas.microsoft.com/office/drawing/2016/5/12/chartex" xmlns:cx7="http://schemas.microsoft.com/office/drawing/2016/5/13/chartex" xmlns:cx8="http://schemas.microsoft.com/office/drawing/2016/5/14/chartex" xmlns:mc="http://schemas.openxmlformats.org/markup-compatibility/2006" xmlns:aink="http://schemas.microsoft.com/office/drawing/2016/ink" xmlns:am3d="http://schemas.microsoft.com/office/drawing/2017/model3d" xmlns:o="urn:schemas-microsoft-com:office:office" xmlns:oel="http://schemas.microsoft.com/office/2019/extlst" xmlns:r="http://schemas.openxmlformats.org/officeDocument/2006/relationships" xmlns:m="http://schemas.openxmlformats.org/officeDocument/2006/math" xmlns:v="urn:schemas-microsoft-com:vml" xmlns:wp14="http://schemas.microsoft.com/office/word/2010/wordprocessingDrawing" xmlns:wp="http://schemas.openxmlformats.org/drawingml/2006/wordprocessingDrawing" xmlns:w10="urn:schemas-microsoft-com:office:word" xmlns:w="http://schemas.openxmlformats.org/wordprocessingml/2006/main" xmlns:w14="http://schemas.microsoft.com/office/word/2010/wordml" xmlns:w15="http://schemas.microsoft.com/office/word/2012/wordml" xmlns:w16cex="http://schemas.microsoft.com/office/word/2018/wordml/cex" xmlns:w16cid="http://schemas.microsoft.com/office/word/2016/wordml/cid" xmlns:w16="http://schemas.microsoft.com/office/word/2018/wordml" xmlns:w16du="http://schemas.microsoft.com/office/word/2023/wordml/word16du" xmlns:w16sdtdh="http://schemas.microsoft.com/office/word/2020/wordml/sdtdatahash" xmlns:w16se="http://schemas.microsoft.com/office/word/2015/wordml/symex" xmlns:wpg="http://schemas.microsoft.com/office/word/2010/wordprocessingGroup" xmlns:wpi="http://schemas.microsoft.com/office/word/2010/wordprocessingInk" xmlns:wne="http://schemas.microsoft.com/office/word/2006/wordml" xmlns:wps="http://schemas.microsoft.com/office/word/2010/wordprocessingShape" mc:Ignorable="w14 w15 w16se w16cid w16 w16cex w16sdtdh wp14">
   <w:abstractNum w:abstractNumId="0" w15:restartNumberingAfterBreak="0">
     <w:nsid w:val="03366D45"/>
     <w:multiLevelType w:val="hybridMultilevel"/>

</xml_diff>